<commit_message>
getting ready for a visa
</commit_message>
<xml_diff>
--- a/University of Toronto/statement of purpose - linguistics - university of Toronto.docx
+++ b/University of Toronto/statement of purpose - linguistics - university of Toronto.docx
@@ -4,236 +4,31 @@
   <w:body>
     <w:p>
       <w:pPr>
-        <w:jc w:val="both"/>
-        <w:rPr>
-          <w:sz w:val="24"/>
-          <w:szCs w:val="24"/>
-          <w:lang w:val="fr-FR"/>
+        <w:jc w:val="center"/>
+        <w:rPr>
+          <w:b/>
+          <w:bCs/>
+          <w:sz w:val="24"/>
+          <w:szCs w:val="24"/>
         </w:rPr>
       </w:pPr>
       <w:r>
         <w:rPr>
-          <w:sz w:val="24"/>
-          <w:szCs w:val="24"/>
-          <w:lang w:val="fr-FR"/>
-        </w:rPr>
-        <w:t xml:space="preserve">J’avais toujours la passion d’apprendre </w:t>
-      </w:r>
-      <w:r>
-        <w:rPr>
-          <w:sz w:val="24"/>
-          <w:szCs w:val="24"/>
-          <w:lang w:val="fr-FR"/>
-        </w:rPr>
-        <w:t>les</w:t>
-      </w:r>
-      <w:r>
-        <w:rPr>
-          <w:sz w:val="24"/>
-          <w:szCs w:val="24"/>
-          <w:lang w:val="fr-FR"/>
-        </w:rPr>
-        <w:t xml:space="preserve"> langues</w:t>
-      </w:r>
-      <w:r>
-        <w:rPr>
-          <w:sz w:val="24"/>
-          <w:szCs w:val="24"/>
-          <w:lang w:val="fr-FR"/>
-        </w:rPr>
-        <w:t xml:space="preserve"> étrangères</w:t>
-      </w:r>
-      <w:r>
-        <w:rPr>
-          <w:sz w:val="24"/>
-          <w:szCs w:val="24"/>
-          <w:lang w:val="fr-FR"/>
-        </w:rPr>
-        <w:t xml:space="preserve">. </w:t>
-      </w:r>
-      <w:r>
-        <w:rPr>
-          <w:sz w:val="24"/>
-          <w:szCs w:val="24"/>
-          <w:lang w:val="fr-FR"/>
-        </w:rPr>
-        <w:t>Quand j’étais</w:t>
-      </w:r>
-      <w:r>
-        <w:rPr>
-          <w:sz w:val="24"/>
-          <w:szCs w:val="24"/>
-          <w:lang w:val="fr-FR"/>
-        </w:rPr>
-        <w:t xml:space="preserve"> enfant, </w:t>
-      </w:r>
-      <w:r>
-        <w:rPr>
-          <w:sz w:val="24"/>
-          <w:szCs w:val="24"/>
-          <w:lang w:val="fr-FR"/>
-        </w:rPr>
-        <w:t xml:space="preserve">j’obéissais toujours </w:t>
-      </w:r>
-      <w:r>
-        <w:rPr>
-          <w:sz w:val="24"/>
-          <w:szCs w:val="24"/>
-          <w:lang w:val="fr-FR"/>
-        </w:rPr>
-        <w:t xml:space="preserve">les commandes de mon frère </w:t>
-      </w:r>
-      <w:r>
-        <w:rPr>
-          <w:sz w:val="24"/>
-          <w:szCs w:val="24"/>
-          <w:lang w:val="fr-FR"/>
-        </w:rPr>
-        <w:t>qui me demandait, entre autres, de</w:t>
-      </w:r>
-      <w:r>
-        <w:rPr>
-          <w:sz w:val="24"/>
-          <w:szCs w:val="24"/>
-          <w:lang w:val="fr-FR"/>
-        </w:rPr>
-        <w:t xml:space="preserve"> lui apporter un verre à boire ou </w:t>
-      </w:r>
-      <w:r>
-        <w:rPr>
-          <w:sz w:val="24"/>
-          <w:szCs w:val="24"/>
-          <w:lang w:val="fr-FR"/>
-        </w:rPr>
-        <w:t xml:space="preserve">de </w:t>
-      </w:r>
-      <w:r>
-        <w:rPr>
-          <w:sz w:val="24"/>
-          <w:szCs w:val="24"/>
-          <w:lang w:val="fr-FR"/>
-        </w:rPr>
-        <w:t xml:space="preserve">ranger sa chambre </w:t>
-      </w:r>
-      <w:r>
-        <w:rPr>
-          <w:sz w:val="24"/>
-          <w:szCs w:val="24"/>
-          <w:lang w:val="fr-FR"/>
-        </w:rPr>
-        <w:t>au cas où</w:t>
-      </w:r>
-      <w:r>
-        <w:rPr>
-          <w:sz w:val="24"/>
-          <w:szCs w:val="24"/>
-          <w:lang w:val="fr-FR"/>
-        </w:rPr>
-        <w:t xml:space="preserve"> elle était mal-organisée</w:t>
-      </w:r>
-      <w:r>
-        <w:rPr>
-          <w:sz w:val="24"/>
-          <w:szCs w:val="24"/>
-          <w:lang w:val="fr-FR"/>
-        </w:rPr>
-        <w:t xml:space="preserve"> </w:t>
-      </w:r>
-      <w:r>
-        <w:rPr>
-          <w:sz w:val="24"/>
-          <w:szCs w:val="24"/>
-          <w:lang w:val="fr-FR"/>
-        </w:rPr>
-        <w:t xml:space="preserve">en échange d’un </w:t>
-      </w:r>
-      <w:r>
-        <w:rPr>
-          <w:sz w:val="24"/>
-          <w:szCs w:val="24"/>
-          <w:lang w:val="fr-FR"/>
-        </w:rPr>
-        <w:t xml:space="preserve">nouveau </w:t>
-      </w:r>
-      <w:r>
-        <w:rPr>
-          <w:sz w:val="24"/>
-          <w:szCs w:val="24"/>
-          <w:lang w:val="fr-FR"/>
-        </w:rPr>
-        <w:t>vocabulaire</w:t>
-      </w:r>
-      <w:r>
-        <w:rPr>
-          <w:sz w:val="24"/>
-          <w:szCs w:val="24"/>
-          <w:lang w:val="fr-FR"/>
-        </w:rPr>
-        <w:t xml:space="preserve"> anglais</w:t>
-      </w:r>
-      <w:r>
-        <w:rPr>
-          <w:sz w:val="24"/>
-          <w:szCs w:val="24"/>
-          <w:lang w:val="fr-FR"/>
-        </w:rPr>
-        <w:t xml:space="preserve"> à apprendre</w:t>
-      </w:r>
-      <w:r>
-        <w:rPr>
-          <w:sz w:val="24"/>
-          <w:szCs w:val="24"/>
-          <w:lang w:val="fr-FR"/>
-        </w:rPr>
-        <w:t>.</w:t>
-      </w:r>
-      <w:r>
-        <w:rPr>
-          <w:sz w:val="24"/>
-          <w:szCs w:val="24"/>
-          <w:lang w:val="fr-FR"/>
-        </w:rPr>
-        <w:t xml:space="preserve"> Mon soif pour apprentissage de la langue était si puissante que mon frère devait chercher les vocabulaires au dictionnaire surtout pendant mes dernières années avant l’</w:t>
-      </w:r>
-      <w:r>
-        <w:rPr>
-          <w:sz w:val="24"/>
-          <w:szCs w:val="24"/>
-          <w:lang w:val="fr-FR"/>
-        </w:rPr>
-        <w:t>école.</w:t>
-      </w:r>
-      <w:r>
-        <w:rPr>
-          <w:sz w:val="24"/>
-          <w:szCs w:val="24"/>
-          <w:lang w:val="fr-FR"/>
-        </w:rPr>
-        <w:t xml:space="preserve"> C’était grâce à cela que pendant l’école primaire, je surprenais pres</w:t>
-      </w:r>
-      <w:r>
-        <w:rPr>
-          <w:sz w:val="24"/>
-          <w:szCs w:val="24"/>
-          <w:lang w:val="fr-FR" w:bidi="fa-IR"/>
-        </w:rPr>
-        <w:t xml:space="preserve">que toujours </w:t>
-      </w:r>
-      <w:r>
-        <w:rPr>
-          <w:sz w:val="24"/>
-          <w:szCs w:val="24"/>
-          <w:lang w:val="fr-FR"/>
-        </w:rPr>
-        <w:t>mes professeurs de la langue anglaise comme je connaissais bien plus de mots que toute la classe.</w:t>
-      </w:r>
-      <w:r>
-        <w:rPr>
-          <w:sz w:val="24"/>
-          <w:szCs w:val="24"/>
-          <w:lang w:val="fr-FR"/>
-        </w:rPr>
-        <w:t xml:space="preserve"> </w:t>
+          <w:b/>
+          <w:bCs/>
+          <w:sz w:val="24"/>
+          <w:szCs w:val="24"/>
+        </w:rPr>
+        <w:t xml:space="preserve">Statement of Purpose in </w:t>
+      </w:r>
+      <w:r>
+        <w:rPr>
+          <w:b/>
+          <w:bCs/>
+          <w:sz w:val="24"/>
+          <w:szCs w:val="24"/>
+        </w:rPr>
+        <w:t>French:</w:t>
       </w:r>
     </w:p>
     <w:p>
@@ -242,19 +37,1346 @@
         <w:rPr>
           <w:sz w:val="24"/>
           <w:szCs w:val="24"/>
-          <w:rtl/>
           <w:lang w:val="fr-FR"/>
         </w:rPr>
       </w:pPr>
-      <w:bookmarkStart w:id="0" w:name="_GoBack"/>
-      <w:bookmarkEnd w:id="0"/>
+      <w:r>
+        <w:rPr>
+          <w:sz w:val="24"/>
+          <w:szCs w:val="24"/>
+          <w:lang w:val="fr-FR"/>
+        </w:rPr>
+        <w:t xml:space="preserve">J’avais toujours la passion d’apprendre </w:t>
+      </w:r>
+      <w:r>
+        <w:rPr>
+          <w:sz w:val="24"/>
+          <w:szCs w:val="24"/>
+          <w:lang w:val="fr-FR"/>
+        </w:rPr>
+        <w:t>les</w:t>
+      </w:r>
+      <w:r>
+        <w:rPr>
+          <w:sz w:val="24"/>
+          <w:szCs w:val="24"/>
+          <w:lang w:val="fr-FR"/>
+        </w:rPr>
+        <w:t xml:space="preserve"> langues</w:t>
+      </w:r>
+      <w:r>
+        <w:rPr>
+          <w:sz w:val="24"/>
+          <w:szCs w:val="24"/>
+          <w:lang w:val="fr-FR"/>
+        </w:rPr>
+        <w:t xml:space="preserve"> étrangères</w:t>
+      </w:r>
+      <w:r>
+        <w:rPr>
+          <w:sz w:val="24"/>
+          <w:szCs w:val="24"/>
+          <w:lang w:val="fr-FR"/>
+        </w:rPr>
+        <w:t xml:space="preserve">. </w:t>
+      </w:r>
+      <w:r>
+        <w:rPr>
+          <w:sz w:val="24"/>
+          <w:szCs w:val="24"/>
+          <w:lang w:val="fr-FR"/>
+        </w:rPr>
+        <w:t>Quand j’étais</w:t>
+      </w:r>
+      <w:r>
+        <w:rPr>
+          <w:sz w:val="24"/>
+          <w:szCs w:val="24"/>
+          <w:lang w:val="fr-FR"/>
+        </w:rPr>
+        <w:t xml:space="preserve"> enfant, </w:t>
+      </w:r>
+      <w:r>
+        <w:rPr>
+          <w:sz w:val="24"/>
+          <w:szCs w:val="24"/>
+          <w:lang w:val="fr-FR"/>
+        </w:rPr>
+        <w:t xml:space="preserve">j’obéissais toujours </w:t>
+      </w:r>
+      <w:r>
+        <w:rPr>
+          <w:sz w:val="24"/>
+          <w:szCs w:val="24"/>
+          <w:lang w:val="fr-FR"/>
+        </w:rPr>
+        <w:t xml:space="preserve">les commandes de mon frère </w:t>
+      </w:r>
+      <w:r>
+        <w:rPr>
+          <w:sz w:val="24"/>
+          <w:szCs w:val="24"/>
+          <w:lang w:val="fr-FR"/>
+        </w:rPr>
+        <w:t>qui me demandait, entre autres, de</w:t>
+      </w:r>
+      <w:r>
+        <w:rPr>
+          <w:sz w:val="24"/>
+          <w:szCs w:val="24"/>
+          <w:lang w:val="fr-FR"/>
+        </w:rPr>
+        <w:t xml:space="preserve"> lui apporter un verre à boire ou </w:t>
+      </w:r>
+      <w:r>
+        <w:rPr>
+          <w:sz w:val="24"/>
+          <w:szCs w:val="24"/>
+          <w:lang w:val="fr-FR"/>
+        </w:rPr>
+        <w:t xml:space="preserve">de </w:t>
+      </w:r>
+      <w:r>
+        <w:rPr>
+          <w:sz w:val="24"/>
+          <w:szCs w:val="24"/>
+          <w:lang w:val="fr-FR"/>
+        </w:rPr>
+        <w:t xml:space="preserve">ranger sa chambre </w:t>
+      </w:r>
+      <w:r>
+        <w:rPr>
+          <w:sz w:val="24"/>
+          <w:szCs w:val="24"/>
+          <w:lang w:val="fr-FR"/>
+        </w:rPr>
+        <w:t>au cas où</w:t>
+      </w:r>
+      <w:r>
+        <w:rPr>
+          <w:sz w:val="24"/>
+          <w:szCs w:val="24"/>
+          <w:lang w:val="fr-FR"/>
+        </w:rPr>
+        <w:t xml:space="preserve"> </w:t>
+      </w:r>
+      <w:r>
+        <w:rPr>
+          <w:sz w:val="24"/>
+          <w:szCs w:val="24"/>
+          <w:lang w:val="fr-FR"/>
+        </w:rPr>
+        <w:t>c’</w:t>
+      </w:r>
+      <w:r>
+        <w:rPr>
+          <w:sz w:val="24"/>
+          <w:szCs w:val="24"/>
+          <w:lang w:val="fr-FR"/>
+        </w:rPr>
+        <w:t>était mal-organisée</w:t>
+      </w:r>
+      <w:r>
+        <w:rPr>
+          <w:sz w:val="24"/>
+          <w:szCs w:val="24"/>
+          <w:lang w:val="fr-FR"/>
+        </w:rPr>
+        <w:t xml:space="preserve"> </w:t>
+      </w:r>
+      <w:r>
+        <w:rPr>
+          <w:sz w:val="24"/>
+          <w:szCs w:val="24"/>
+          <w:lang w:val="fr-FR"/>
+        </w:rPr>
+        <w:t xml:space="preserve">en échange d’un </w:t>
+      </w:r>
+      <w:r>
+        <w:rPr>
+          <w:sz w:val="24"/>
+          <w:szCs w:val="24"/>
+          <w:lang w:val="fr-FR"/>
+        </w:rPr>
+        <w:t xml:space="preserve">nouveau </w:t>
+      </w:r>
+      <w:r>
+        <w:rPr>
+          <w:sz w:val="24"/>
+          <w:szCs w:val="24"/>
+          <w:lang w:val="fr-FR"/>
+        </w:rPr>
+        <w:t>vocabulaire</w:t>
+      </w:r>
+      <w:r>
+        <w:rPr>
+          <w:sz w:val="24"/>
+          <w:szCs w:val="24"/>
+          <w:lang w:val="fr-FR"/>
+        </w:rPr>
+        <w:t xml:space="preserve"> anglais</w:t>
+      </w:r>
+      <w:r>
+        <w:rPr>
+          <w:sz w:val="24"/>
+          <w:szCs w:val="24"/>
+          <w:lang w:val="fr-FR"/>
+        </w:rPr>
+        <w:t xml:space="preserve"> à apprendre</w:t>
+      </w:r>
+      <w:r>
+        <w:rPr>
+          <w:sz w:val="24"/>
+          <w:szCs w:val="24"/>
+          <w:lang w:val="fr-FR"/>
+        </w:rPr>
+        <w:t>.</w:t>
+      </w:r>
+      <w:r>
+        <w:rPr>
+          <w:sz w:val="24"/>
+          <w:szCs w:val="24"/>
+          <w:lang w:val="fr-FR"/>
+        </w:rPr>
+        <w:t xml:space="preserve"> Mon soif pour apprentissage de la langue était si puissante que mon frère devait chercher les vocabulaires au dictionnaire surtout pendant mes dernières années avant l’</w:t>
+      </w:r>
+      <w:r>
+        <w:rPr>
+          <w:sz w:val="24"/>
+          <w:szCs w:val="24"/>
+          <w:lang w:val="fr-FR"/>
+        </w:rPr>
+        <w:t>école.</w:t>
+      </w:r>
+      <w:r>
+        <w:rPr>
+          <w:sz w:val="24"/>
+          <w:szCs w:val="24"/>
+          <w:lang w:val="fr-FR"/>
+        </w:rPr>
+        <w:t xml:space="preserve"> C’était grâce à cela que pendant l’école primaire, je surprenais pres</w:t>
+      </w:r>
+      <w:r>
+        <w:rPr>
+          <w:sz w:val="24"/>
+          <w:szCs w:val="24"/>
+          <w:lang w:val="fr-FR" w:bidi="fa-IR"/>
+        </w:rPr>
+        <w:t xml:space="preserve">que toujours </w:t>
+      </w:r>
+      <w:r>
+        <w:rPr>
+          <w:sz w:val="24"/>
+          <w:szCs w:val="24"/>
+          <w:lang w:val="fr-FR"/>
+        </w:rPr>
+        <w:t>mes professeurs de la langue anglaise comme je connaissais bien plus de mots que toute la classe.</w:t>
+      </w:r>
+      <w:r>
+        <w:rPr>
+          <w:sz w:val="24"/>
+          <w:szCs w:val="24"/>
+          <w:lang w:val="fr-FR"/>
+        </w:rPr>
+        <w:t xml:space="preserve"> </w:t>
+      </w:r>
     </w:p>
     <w:p>
       <w:pPr>
         <w:jc w:val="both"/>
         <w:rPr>
+          <w:sz w:val="24"/>
+          <w:szCs w:val="24"/>
           <w:rtl/>
-          <w:lang w:bidi="fa-IR"/>
+          <w:lang w:val="fr-FR" w:bidi="fa-IR"/>
+        </w:rPr>
+      </w:pPr>
+      <w:r>
+        <w:rPr>
+          <w:sz w:val="24"/>
+          <w:szCs w:val="24"/>
+          <w:lang w:val="fr-FR"/>
+        </w:rPr>
+        <w:t>Quand j</w:t>
+      </w:r>
+      <w:r>
+        <w:rPr>
+          <w:sz w:val="24"/>
+          <w:szCs w:val="24"/>
+          <w:lang w:val="fr-FR" w:bidi="fa-IR"/>
+        </w:rPr>
+        <w:t>’avais 18 ans, je savais déjà parler anglais, et donc j’ai pensé à commencer une nouvelle langue.</w:t>
+      </w:r>
+      <w:r>
+        <w:rPr>
+          <w:sz w:val="24"/>
+          <w:szCs w:val="24"/>
+          <w:lang w:val="fr-FR" w:bidi="fa-IR"/>
+        </w:rPr>
+        <w:t xml:space="preserve"> J’avais entendu parler le français par les touristes qui venaient visiter Téhéran</w:t>
+      </w:r>
+      <w:r>
+        <w:rPr>
+          <w:sz w:val="24"/>
+          <w:szCs w:val="24"/>
+          <w:lang w:val="fr-FR" w:bidi="fa-IR"/>
+        </w:rPr>
+        <w:t xml:space="preserve"> et leur </w:t>
+      </w:r>
+      <w:r>
+        <w:rPr>
+          <w:sz w:val="24"/>
+          <w:szCs w:val="24"/>
+          <w:lang w:val="fr-FR" w:bidi="fa-IR"/>
+        </w:rPr>
+        <w:t xml:space="preserve">langue me paraissait très luxueuse. </w:t>
+      </w:r>
+      <w:r>
+        <w:rPr>
+          <w:sz w:val="24"/>
+          <w:szCs w:val="24"/>
+          <w:lang w:val="fr-FR" w:bidi="fa-IR"/>
+        </w:rPr>
+        <w:t xml:space="preserve">C’était pourquoi j’ai </w:t>
+      </w:r>
+      <w:r>
+        <w:rPr>
+          <w:sz w:val="24"/>
+          <w:szCs w:val="24"/>
+          <w:lang w:val="fr-FR" w:bidi="fa-IR"/>
+        </w:rPr>
+        <w:t>déclenché</w:t>
+      </w:r>
+      <w:r>
+        <w:rPr>
+          <w:sz w:val="24"/>
+          <w:szCs w:val="24"/>
+          <w:lang w:val="fr-FR" w:bidi="fa-IR"/>
+        </w:rPr>
+        <w:t xml:space="preserve"> mes études universitaire</w:t>
+      </w:r>
+      <w:r>
+        <w:rPr>
+          <w:sz w:val="24"/>
+          <w:szCs w:val="24"/>
+          <w:lang w:val="fr-FR" w:bidi="fa-IR"/>
+        </w:rPr>
+        <w:t>s</w:t>
+      </w:r>
+      <w:r>
+        <w:rPr>
+          <w:sz w:val="24"/>
+          <w:szCs w:val="24"/>
+          <w:lang w:val="fr-FR" w:bidi="fa-IR"/>
+        </w:rPr>
+        <w:t xml:space="preserve"> dans </w:t>
+      </w:r>
+      <w:r>
+        <w:rPr>
+          <w:sz w:val="24"/>
+          <w:szCs w:val="24"/>
+          <w:lang w:val="fr-FR" w:bidi="fa-IR"/>
+        </w:rPr>
+        <w:t>ce domaine</w:t>
+      </w:r>
+      <w:r>
+        <w:rPr>
+          <w:sz w:val="24"/>
+          <w:szCs w:val="24"/>
+          <w:lang w:val="fr-FR" w:bidi="fa-IR"/>
+        </w:rPr>
+        <w:t>.</w:t>
+      </w:r>
+      <w:r>
+        <w:rPr>
+          <w:sz w:val="24"/>
+          <w:szCs w:val="24"/>
+          <w:lang w:val="fr-FR" w:bidi="fa-IR"/>
+        </w:rPr>
+        <w:t xml:space="preserve"> </w:t>
+      </w:r>
+    </w:p>
+    <w:p>
+      <w:pPr>
+        <w:jc w:val="both"/>
+        <w:rPr>
+          <w:sz w:val="24"/>
+          <w:szCs w:val="24"/>
+          <w:lang w:val="fr-FR" w:bidi="fa-IR"/>
+        </w:rPr>
+      </w:pPr>
+      <w:r>
+        <w:rPr>
+          <w:sz w:val="24"/>
+          <w:szCs w:val="24"/>
+          <w:lang w:val="fr-FR" w:bidi="fa-IR"/>
+        </w:rPr>
+        <w:t xml:space="preserve">J’ai étudié la </w:t>
+      </w:r>
+      <w:proofErr w:type="spellStart"/>
+      <w:r>
+        <w:rPr>
+          <w:sz w:val="24"/>
+          <w:szCs w:val="24"/>
+          <w:lang w:val="fr-FR" w:bidi="fa-IR"/>
+        </w:rPr>
+        <w:t>traductologie</w:t>
+      </w:r>
+      <w:proofErr w:type="spellEnd"/>
+      <w:r>
+        <w:rPr>
+          <w:sz w:val="24"/>
+          <w:szCs w:val="24"/>
+          <w:lang w:val="fr-FR" w:bidi="fa-IR"/>
+        </w:rPr>
+        <w:t xml:space="preserve"> française </w:t>
+      </w:r>
+      <w:r>
+        <w:rPr>
+          <w:sz w:val="24"/>
+          <w:szCs w:val="24"/>
+          <w:lang w:val="fr-FR" w:bidi="fa-IR"/>
+        </w:rPr>
+        <w:t xml:space="preserve">au niveau de licence et de master respectivement </w:t>
+      </w:r>
+      <w:r>
+        <w:rPr>
+          <w:sz w:val="24"/>
+          <w:szCs w:val="24"/>
+          <w:lang w:val="fr-FR" w:bidi="fa-IR"/>
+        </w:rPr>
+        <w:t xml:space="preserve">à l’Université </w:t>
+      </w:r>
+      <w:proofErr w:type="spellStart"/>
+      <w:r>
+        <w:rPr>
+          <w:sz w:val="24"/>
+          <w:szCs w:val="24"/>
+          <w:lang w:val="fr-FR" w:bidi="fa-IR"/>
+        </w:rPr>
+        <w:t>Allameh</w:t>
+      </w:r>
+      <w:proofErr w:type="spellEnd"/>
+      <w:r>
+        <w:rPr>
+          <w:rFonts w:hint="cs"/>
+          <w:sz w:val="24"/>
+          <w:szCs w:val="24"/>
+          <w:rtl/>
+          <w:lang w:val="fr-FR" w:bidi="fa-IR"/>
+        </w:rPr>
+        <w:t xml:space="preserve"> </w:t>
+      </w:r>
+      <w:proofErr w:type="spellStart"/>
+      <w:r>
+        <w:rPr>
+          <w:sz w:val="24"/>
+          <w:szCs w:val="24"/>
+          <w:lang w:val="fr-FR" w:bidi="fa-IR"/>
+        </w:rPr>
+        <w:t>Tabatabaie</w:t>
+      </w:r>
+      <w:proofErr w:type="spellEnd"/>
+      <w:r>
+        <w:rPr>
+          <w:sz w:val="24"/>
+          <w:szCs w:val="24"/>
+          <w:lang w:val="fr-FR" w:bidi="fa-IR"/>
+        </w:rPr>
+        <w:t xml:space="preserve"> et</w:t>
+      </w:r>
+      <w:r>
+        <w:rPr>
+          <w:sz w:val="24"/>
+          <w:szCs w:val="24"/>
+          <w:lang w:val="fr-FR" w:bidi="fa-IR"/>
+        </w:rPr>
+        <w:t xml:space="preserve"> </w:t>
+      </w:r>
+      <w:proofErr w:type="spellStart"/>
+      <w:r>
+        <w:rPr>
+          <w:sz w:val="24"/>
+          <w:szCs w:val="24"/>
+          <w:lang w:val="fr-FR" w:bidi="fa-IR"/>
+        </w:rPr>
+        <w:t>Tarbiat</w:t>
+      </w:r>
+      <w:proofErr w:type="spellEnd"/>
+      <w:r>
+        <w:rPr>
+          <w:sz w:val="24"/>
+          <w:szCs w:val="24"/>
+          <w:lang w:val="fr-FR" w:bidi="fa-IR"/>
+        </w:rPr>
+        <w:t xml:space="preserve"> </w:t>
+      </w:r>
+      <w:proofErr w:type="spellStart"/>
+      <w:r>
+        <w:rPr>
+          <w:sz w:val="24"/>
+          <w:szCs w:val="24"/>
+          <w:lang w:val="fr-FR" w:bidi="fa-IR"/>
+        </w:rPr>
+        <w:t>Modares</w:t>
+      </w:r>
+      <w:proofErr w:type="spellEnd"/>
+      <w:r>
+        <w:rPr>
+          <w:sz w:val="24"/>
+          <w:szCs w:val="24"/>
+          <w:lang w:val="fr-FR" w:bidi="fa-IR"/>
+        </w:rPr>
+        <w:t xml:space="preserve"> de Téhéran. </w:t>
+      </w:r>
+      <w:r>
+        <w:rPr>
+          <w:sz w:val="24"/>
+          <w:szCs w:val="24"/>
+          <w:lang w:val="fr-FR" w:bidi="fa-IR"/>
+        </w:rPr>
+        <w:t>Mon projet</w:t>
+      </w:r>
+      <w:r>
+        <w:rPr>
+          <w:sz w:val="24"/>
+          <w:szCs w:val="24"/>
+          <w:lang w:val="fr-FR" w:bidi="fa-IR"/>
+        </w:rPr>
+        <w:t xml:space="preserve"> de recherche de master comprenait</w:t>
+      </w:r>
+      <w:r>
+        <w:rPr>
+          <w:sz w:val="24"/>
+          <w:szCs w:val="24"/>
+          <w:lang w:val="fr-FR" w:bidi="fa-IR"/>
+        </w:rPr>
+        <w:t xml:space="preserve"> une étude </w:t>
+      </w:r>
+      <w:r>
+        <w:rPr>
+          <w:sz w:val="24"/>
+          <w:szCs w:val="24"/>
+          <w:lang w:val="fr-FR" w:bidi="fa-IR"/>
+        </w:rPr>
+        <w:t>sémiotique</w:t>
+      </w:r>
+      <w:r>
+        <w:rPr>
+          <w:sz w:val="24"/>
+          <w:szCs w:val="24"/>
+          <w:lang w:val="fr-FR" w:bidi="fa-IR"/>
+        </w:rPr>
+        <w:t xml:space="preserve"> de Madame Bovary de Flaubert et la distance culturelle qui existe entre le livre original et sa traduction </w:t>
+      </w:r>
+      <w:r>
+        <w:rPr>
+          <w:sz w:val="24"/>
+          <w:szCs w:val="24"/>
+          <w:lang w:val="fr-FR" w:bidi="fa-IR"/>
+        </w:rPr>
+        <w:t xml:space="preserve">en persan </w:t>
+      </w:r>
+      <w:r>
+        <w:rPr>
+          <w:sz w:val="24"/>
+          <w:szCs w:val="24"/>
+          <w:lang w:val="fr-FR" w:bidi="fa-IR"/>
+        </w:rPr>
+        <w:t>de point de vue des sèmes inhérents (identiques dans les deux civilisations) et afférents (variés)</w:t>
+      </w:r>
+      <w:r>
+        <w:rPr>
+          <w:sz w:val="24"/>
+          <w:szCs w:val="24"/>
+          <w:lang w:val="fr-FR" w:bidi="fa-IR"/>
+        </w:rPr>
+        <w:t>, les notions</w:t>
+      </w:r>
+      <w:r>
+        <w:rPr>
+          <w:sz w:val="24"/>
+          <w:szCs w:val="24"/>
+          <w:lang w:val="fr-FR" w:bidi="fa-IR"/>
+        </w:rPr>
+        <w:t xml:space="preserve"> </w:t>
+      </w:r>
+      <w:r>
+        <w:rPr>
+          <w:sz w:val="24"/>
+          <w:szCs w:val="24"/>
+          <w:lang w:val="fr-FR" w:bidi="fa-IR"/>
+        </w:rPr>
+        <w:t xml:space="preserve">empruntées </w:t>
+      </w:r>
+      <w:r>
+        <w:rPr>
+          <w:sz w:val="24"/>
+          <w:szCs w:val="24"/>
+          <w:lang w:val="fr-FR" w:bidi="fa-IR"/>
+        </w:rPr>
+        <w:t>du cadre théorique de</w:t>
+      </w:r>
+      <w:r>
+        <w:rPr>
+          <w:sz w:val="24"/>
+          <w:szCs w:val="24"/>
+          <w:lang w:val="fr-FR" w:bidi="fa-IR"/>
+        </w:rPr>
+        <w:t xml:space="preserve"> François </w:t>
+      </w:r>
+      <w:proofErr w:type="spellStart"/>
+      <w:r>
+        <w:rPr>
+          <w:sz w:val="24"/>
+          <w:szCs w:val="24"/>
+          <w:lang w:val="fr-FR" w:bidi="fa-IR"/>
+        </w:rPr>
+        <w:t>Rastier</w:t>
+      </w:r>
+      <w:proofErr w:type="spellEnd"/>
+      <w:r>
+        <w:rPr>
+          <w:sz w:val="24"/>
+          <w:szCs w:val="24"/>
+          <w:lang w:val="fr-FR" w:bidi="fa-IR"/>
+        </w:rPr>
+        <w:t xml:space="preserve">. </w:t>
+      </w:r>
+    </w:p>
+    <w:p>
+      <w:pPr>
+        <w:jc w:val="both"/>
+        <w:rPr>
+          <w:sz w:val="24"/>
+          <w:szCs w:val="24"/>
+          <w:lang w:val="fr-FR" w:bidi="fa-IR"/>
+        </w:rPr>
+      </w:pPr>
+      <w:r>
+        <w:rPr>
+          <w:sz w:val="24"/>
+          <w:szCs w:val="24"/>
+          <w:lang w:val="fr-FR" w:bidi="fa-IR"/>
+        </w:rPr>
+        <w:t xml:space="preserve">De nos jours, je travaille comme </w:t>
+      </w:r>
+      <w:r>
+        <w:rPr>
+          <w:sz w:val="24"/>
+          <w:szCs w:val="24"/>
+          <w:lang w:val="fr-FR" w:bidi="fa-IR"/>
+        </w:rPr>
+        <w:t xml:space="preserve">traducteur-interprète dans une grande entreprise commerciale intitulée </w:t>
+      </w:r>
+      <w:proofErr w:type="spellStart"/>
+      <w:r>
+        <w:rPr>
+          <w:sz w:val="24"/>
+          <w:szCs w:val="24"/>
+          <w:lang w:val="fr-FR" w:bidi="fa-IR"/>
+        </w:rPr>
+        <w:t>KowsarBaft</w:t>
+      </w:r>
+      <w:proofErr w:type="spellEnd"/>
+      <w:r>
+        <w:rPr>
+          <w:sz w:val="24"/>
+          <w:szCs w:val="24"/>
+          <w:lang w:val="fr-FR" w:bidi="fa-IR"/>
+        </w:rPr>
+        <w:t xml:space="preserve"> et je suis chargé d</w:t>
+      </w:r>
+      <w:r>
+        <w:rPr>
+          <w:sz w:val="24"/>
+          <w:szCs w:val="24"/>
+          <w:lang w:val="fr-FR" w:bidi="fa-IR"/>
+        </w:rPr>
+        <w:t>e</w:t>
+      </w:r>
+      <w:r>
+        <w:rPr>
+          <w:sz w:val="24"/>
+          <w:szCs w:val="24"/>
+          <w:lang w:val="fr-FR" w:bidi="fa-IR"/>
+        </w:rPr>
+        <w:t>s communications internationales</w:t>
+      </w:r>
+      <w:r>
+        <w:rPr>
+          <w:sz w:val="24"/>
+          <w:szCs w:val="24"/>
+          <w:lang w:val="fr-FR" w:bidi="fa-IR"/>
+        </w:rPr>
+        <w:t xml:space="preserve">. J’ai envisagé plusieurs problèmes dans les interactions téléphoniques </w:t>
+      </w:r>
+      <w:r>
+        <w:rPr>
+          <w:sz w:val="24"/>
+          <w:szCs w:val="24"/>
+          <w:lang w:val="fr-FR" w:bidi="fa-IR"/>
+        </w:rPr>
+        <w:t xml:space="preserve">en raison </w:t>
+      </w:r>
+      <w:r>
+        <w:rPr>
+          <w:sz w:val="24"/>
+          <w:szCs w:val="24"/>
+          <w:lang w:val="fr-FR" w:bidi="fa-IR"/>
+        </w:rPr>
+        <w:t>de la distance</w:t>
+      </w:r>
+      <w:r>
+        <w:rPr>
+          <w:sz w:val="24"/>
+          <w:szCs w:val="24"/>
+          <w:lang w:val="fr-FR" w:bidi="fa-IR"/>
+        </w:rPr>
+        <w:t xml:space="preserve"> de</w:t>
+      </w:r>
+      <w:r>
+        <w:rPr>
+          <w:sz w:val="24"/>
+          <w:szCs w:val="24"/>
+          <w:lang w:val="fr-FR" w:bidi="fa-IR"/>
+        </w:rPr>
+        <w:t>s</w:t>
+      </w:r>
+      <w:r>
+        <w:rPr>
+          <w:sz w:val="24"/>
+          <w:szCs w:val="24"/>
+          <w:lang w:val="fr-FR" w:bidi="fa-IR"/>
+        </w:rPr>
+        <w:t xml:space="preserve"> </w:t>
+      </w:r>
+      <w:r>
+        <w:rPr>
+          <w:sz w:val="24"/>
+          <w:szCs w:val="24"/>
+          <w:lang w:val="fr-FR" w:bidi="fa-IR"/>
+        </w:rPr>
+        <w:t xml:space="preserve">modalités qui </w:t>
+      </w:r>
+      <w:r>
+        <w:rPr>
+          <w:sz w:val="24"/>
+          <w:szCs w:val="24"/>
+          <w:lang w:val="fr-FR" w:bidi="fa-IR"/>
+        </w:rPr>
+        <w:t xml:space="preserve">existe </w:t>
+      </w:r>
+      <w:r>
+        <w:rPr>
+          <w:sz w:val="24"/>
+          <w:szCs w:val="24"/>
+          <w:lang w:val="fr-FR" w:bidi="fa-IR"/>
+        </w:rPr>
+        <w:t>entre</w:t>
+      </w:r>
+      <w:r>
+        <w:rPr>
+          <w:sz w:val="24"/>
+          <w:szCs w:val="24"/>
+          <w:lang w:val="fr-FR" w:bidi="fa-IR"/>
+        </w:rPr>
+        <w:t xml:space="preserve"> les cultures occidentales et</w:t>
+      </w:r>
+      <w:r>
+        <w:rPr>
+          <w:sz w:val="24"/>
+          <w:szCs w:val="24"/>
+          <w:lang w:val="fr-FR" w:bidi="fa-IR"/>
+        </w:rPr>
+        <w:t xml:space="preserve"> orientales</w:t>
+      </w:r>
+      <w:r>
+        <w:rPr>
+          <w:sz w:val="24"/>
+          <w:szCs w:val="24"/>
+          <w:lang w:val="fr-FR" w:bidi="fa-IR"/>
+        </w:rPr>
+        <w:t xml:space="preserve"> de telle sorte que la réussite commerciale dans les négociations professionnelles est fortement influencé par </w:t>
+      </w:r>
+      <w:r>
+        <w:rPr>
+          <w:sz w:val="24"/>
+          <w:szCs w:val="24"/>
+          <w:lang w:val="fr-FR" w:bidi="fa-IR"/>
+        </w:rPr>
+        <w:t>leur</w:t>
+      </w:r>
+      <w:r>
+        <w:rPr>
+          <w:sz w:val="24"/>
+          <w:szCs w:val="24"/>
+          <w:lang w:val="fr-FR" w:bidi="fa-IR"/>
+        </w:rPr>
+        <w:t xml:space="preserve"> application</w:t>
+      </w:r>
+      <w:r>
+        <w:rPr>
+          <w:sz w:val="24"/>
+          <w:szCs w:val="24"/>
+          <w:lang w:val="fr-FR" w:bidi="fa-IR"/>
+        </w:rPr>
+        <w:t xml:space="preserve"> effective</w:t>
+      </w:r>
+      <w:r>
+        <w:rPr>
+          <w:sz w:val="24"/>
+          <w:szCs w:val="24"/>
+          <w:lang w:val="fr-FR" w:bidi="fa-IR"/>
+        </w:rPr>
+        <w:t>.</w:t>
+      </w:r>
+    </w:p>
+    <w:p>
+      <w:pPr>
+        <w:jc w:val="both"/>
+        <w:rPr>
+          <w:sz w:val="24"/>
+          <w:szCs w:val="24"/>
+          <w:lang w:val="fr-FR" w:bidi="fa-IR"/>
+        </w:rPr>
+      </w:pPr>
+      <w:r>
+        <w:rPr>
+          <w:sz w:val="24"/>
+          <w:szCs w:val="24"/>
+          <w:lang w:val="fr-FR" w:bidi="fa-IR"/>
+        </w:rPr>
+        <w:t xml:space="preserve">Pour me plonger davantage dans ce sujet, je voudrais mener une étude </w:t>
+      </w:r>
+      <w:r>
+        <w:rPr>
+          <w:sz w:val="24"/>
+          <w:szCs w:val="24"/>
+          <w:lang w:val="fr-FR" w:bidi="fa-IR"/>
+        </w:rPr>
+        <w:t>sémantico-sémiotique</w:t>
+      </w:r>
+      <w:r>
+        <w:rPr>
+          <w:sz w:val="24"/>
+          <w:szCs w:val="24"/>
+          <w:lang w:val="fr-FR" w:bidi="fa-IR"/>
+        </w:rPr>
+        <w:t xml:space="preserve"> sur </w:t>
+      </w:r>
+      <w:r>
+        <w:rPr>
+          <w:sz w:val="24"/>
+          <w:szCs w:val="24"/>
+          <w:lang w:val="fr-FR" w:bidi="fa-IR"/>
+        </w:rPr>
+        <w:t>la traduction des</w:t>
+      </w:r>
+      <w:r>
+        <w:rPr>
+          <w:sz w:val="24"/>
+          <w:szCs w:val="24"/>
+          <w:lang w:val="fr-FR" w:bidi="fa-IR"/>
+        </w:rPr>
+        <w:t xml:space="preserve"> modalités </w:t>
+      </w:r>
+      <w:r>
+        <w:rPr>
+          <w:sz w:val="24"/>
+          <w:szCs w:val="24"/>
+          <w:lang w:val="fr-FR" w:bidi="fa-IR"/>
+        </w:rPr>
+        <w:t>francophone</w:t>
+      </w:r>
+      <w:r>
+        <w:rPr>
+          <w:sz w:val="24"/>
+          <w:szCs w:val="24"/>
+          <w:lang w:val="fr-FR" w:bidi="fa-IR"/>
+        </w:rPr>
+        <w:t>s</w:t>
+      </w:r>
+      <w:r>
+        <w:rPr>
+          <w:sz w:val="24"/>
+          <w:szCs w:val="24"/>
+          <w:lang w:val="fr-FR" w:bidi="fa-IR"/>
+        </w:rPr>
+        <w:t xml:space="preserve"> et anglophone</w:t>
+      </w:r>
+      <w:r>
+        <w:rPr>
+          <w:sz w:val="24"/>
+          <w:szCs w:val="24"/>
+          <w:lang w:val="fr-FR" w:bidi="fa-IR"/>
+        </w:rPr>
+        <w:t>s</w:t>
+      </w:r>
+      <w:r>
+        <w:rPr>
+          <w:sz w:val="24"/>
+          <w:szCs w:val="24"/>
+          <w:lang w:val="fr-FR" w:bidi="fa-IR"/>
+        </w:rPr>
+        <w:t xml:space="preserve"> </w:t>
+      </w:r>
+      <w:r>
+        <w:rPr>
+          <w:sz w:val="24"/>
+          <w:szCs w:val="24"/>
+          <w:lang w:val="fr-FR" w:bidi="fa-IR"/>
+        </w:rPr>
+        <w:t>ainsi que</w:t>
+      </w:r>
+      <w:r>
+        <w:rPr>
+          <w:sz w:val="24"/>
+          <w:szCs w:val="24"/>
+          <w:lang w:val="fr-FR" w:bidi="fa-IR"/>
+        </w:rPr>
+        <w:t xml:space="preserve"> les interprétations </w:t>
+      </w:r>
+      <w:r>
+        <w:rPr>
+          <w:sz w:val="24"/>
+          <w:szCs w:val="24"/>
+          <w:lang w:val="fr-FR" w:bidi="fa-IR"/>
+        </w:rPr>
+        <w:t>erronées</w:t>
+      </w:r>
+      <w:r>
+        <w:rPr>
+          <w:sz w:val="24"/>
+          <w:szCs w:val="24"/>
+          <w:lang w:val="fr-FR" w:bidi="fa-IR"/>
+        </w:rPr>
+        <w:t xml:space="preserve"> </w:t>
+      </w:r>
+      <w:r>
+        <w:rPr>
+          <w:sz w:val="24"/>
+          <w:szCs w:val="24"/>
+          <w:lang w:val="fr-FR" w:bidi="fa-IR"/>
+        </w:rPr>
+        <w:t>des</w:t>
+      </w:r>
+      <w:r>
+        <w:rPr>
+          <w:sz w:val="24"/>
+          <w:szCs w:val="24"/>
+          <w:lang w:val="fr-FR" w:bidi="fa-IR"/>
+        </w:rPr>
+        <w:t xml:space="preserve"> communications </w:t>
+      </w:r>
+      <w:r>
+        <w:rPr>
+          <w:sz w:val="24"/>
+          <w:szCs w:val="24"/>
+          <w:lang w:val="fr-FR" w:bidi="fa-IR"/>
+        </w:rPr>
+        <w:t>qu</w:t>
+      </w:r>
+      <w:r>
+        <w:rPr>
+          <w:sz w:val="24"/>
+          <w:szCs w:val="24"/>
+          <w:lang w:val="fr-FR" w:bidi="fa-IR"/>
+        </w:rPr>
+        <w:t>’ils</w:t>
+      </w:r>
+      <w:r>
+        <w:rPr>
+          <w:sz w:val="24"/>
+          <w:szCs w:val="24"/>
+          <w:lang w:val="fr-FR" w:bidi="fa-IR"/>
+        </w:rPr>
+        <w:t xml:space="preserve"> peuvent avoir </w:t>
+      </w:r>
+      <w:r>
+        <w:rPr>
+          <w:sz w:val="24"/>
+          <w:szCs w:val="24"/>
+          <w:lang w:val="fr-FR" w:bidi="fa-IR"/>
+        </w:rPr>
+        <w:t>dans les langues étrangères</w:t>
+      </w:r>
+      <w:r>
+        <w:rPr>
+          <w:sz w:val="24"/>
+          <w:szCs w:val="24"/>
+          <w:lang w:val="fr-FR" w:bidi="fa-IR"/>
+        </w:rPr>
+        <w:t>.</w:t>
+      </w:r>
+      <w:r>
+        <w:rPr>
+          <w:sz w:val="24"/>
+          <w:szCs w:val="24"/>
+          <w:lang w:val="fr-FR" w:bidi="fa-IR"/>
+        </w:rPr>
+        <w:t xml:space="preserve"> </w:t>
+      </w:r>
+      <w:r>
+        <w:rPr>
+          <w:sz w:val="24"/>
+          <w:szCs w:val="24"/>
+          <w:lang w:val="fr-FR" w:bidi="fa-IR"/>
+        </w:rPr>
+        <w:t>En ce qui concerne</w:t>
+      </w:r>
+      <w:r>
+        <w:rPr>
+          <w:sz w:val="24"/>
+          <w:szCs w:val="24"/>
+          <w:lang w:val="fr-FR" w:bidi="fa-IR"/>
+        </w:rPr>
+        <w:t xml:space="preserve"> </w:t>
+      </w:r>
+      <w:r>
+        <w:rPr>
+          <w:sz w:val="24"/>
+          <w:szCs w:val="24"/>
+          <w:lang w:val="fr-FR" w:bidi="fa-IR"/>
+        </w:rPr>
+        <w:t>le corpus de mon projet de recherche</w:t>
+      </w:r>
+      <w:r>
+        <w:rPr>
+          <w:sz w:val="24"/>
+          <w:szCs w:val="24"/>
+          <w:lang w:val="fr-FR" w:bidi="fa-IR"/>
+        </w:rPr>
+        <w:t xml:space="preserve">, je </w:t>
+      </w:r>
+      <w:r>
+        <w:rPr>
+          <w:sz w:val="24"/>
+          <w:szCs w:val="24"/>
+          <w:lang w:val="fr-FR" w:bidi="fa-IR"/>
+        </w:rPr>
+        <w:t>voudrais</w:t>
+      </w:r>
+      <w:r>
+        <w:rPr>
+          <w:sz w:val="24"/>
+          <w:szCs w:val="24"/>
+          <w:lang w:val="fr-FR" w:bidi="fa-IR"/>
+        </w:rPr>
+        <w:t xml:space="preserve"> </w:t>
+      </w:r>
+      <w:r>
+        <w:rPr>
+          <w:sz w:val="24"/>
+          <w:szCs w:val="24"/>
+          <w:lang w:val="fr-FR" w:bidi="fa-IR"/>
+        </w:rPr>
+        <w:t xml:space="preserve">analyser </w:t>
+      </w:r>
+      <w:r>
+        <w:rPr>
+          <w:sz w:val="24"/>
+          <w:szCs w:val="24"/>
+          <w:lang w:val="fr-FR" w:bidi="fa-IR"/>
+        </w:rPr>
+        <w:t xml:space="preserve">les </w:t>
+      </w:r>
+      <w:r>
+        <w:rPr>
+          <w:sz w:val="24"/>
+          <w:szCs w:val="24"/>
+          <w:lang w:val="fr-FR" w:bidi="fa-IR"/>
+        </w:rPr>
+        <w:t xml:space="preserve">conversations dans les </w:t>
+      </w:r>
+      <w:r>
+        <w:rPr>
+          <w:sz w:val="24"/>
+          <w:szCs w:val="24"/>
+          <w:lang w:val="fr-FR" w:bidi="fa-IR"/>
+        </w:rPr>
+        <w:t xml:space="preserve">scènes </w:t>
+      </w:r>
+      <w:r>
+        <w:rPr>
+          <w:sz w:val="24"/>
+          <w:szCs w:val="24"/>
+          <w:lang w:val="fr-FR" w:bidi="fa-IR"/>
+        </w:rPr>
+        <w:t xml:space="preserve">théâtrales </w:t>
+      </w:r>
+      <w:r>
+        <w:rPr>
+          <w:sz w:val="24"/>
+          <w:szCs w:val="24"/>
+          <w:lang w:val="fr-FR" w:bidi="fa-IR"/>
+        </w:rPr>
+        <w:t>canadiennes</w:t>
+      </w:r>
+      <w:r>
+        <w:rPr>
+          <w:sz w:val="24"/>
+          <w:szCs w:val="24"/>
+          <w:lang w:val="fr-FR" w:bidi="fa-IR"/>
+        </w:rPr>
+        <w:t xml:space="preserve"> </w:t>
+      </w:r>
+      <w:r>
+        <w:rPr>
+          <w:sz w:val="24"/>
+          <w:szCs w:val="24"/>
+          <w:lang w:val="fr-FR" w:bidi="fa-IR"/>
+        </w:rPr>
+        <w:t>et la littérature transculturelle</w:t>
+      </w:r>
+      <w:r>
+        <w:rPr>
+          <w:sz w:val="24"/>
+          <w:szCs w:val="24"/>
+          <w:lang w:val="fr-FR" w:bidi="fa-IR"/>
+        </w:rPr>
+        <w:t xml:space="preserve">, </w:t>
+      </w:r>
+      <w:r>
+        <w:rPr>
+          <w:sz w:val="24"/>
+          <w:szCs w:val="24"/>
+          <w:lang w:val="fr-FR" w:bidi="fa-IR"/>
+        </w:rPr>
+        <w:t>fixant plus particulièrement</w:t>
+      </w:r>
+      <w:r>
+        <w:rPr>
+          <w:sz w:val="24"/>
+          <w:szCs w:val="24"/>
+          <w:lang w:val="fr-FR" w:bidi="fa-IR"/>
+        </w:rPr>
+        <w:t>,</w:t>
+      </w:r>
+      <w:r>
+        <w:rPr>
+          <w:sz w:val="24"/>
+          <w:szCs w:val="24"/>
+          <w:lang w:val="fr-FR" w:bidi="fa-IR"/>
+        </w:rPr>
+        <w:t xml:space="preserve"> </w:t>
+      </w:r>
+      <w:r>
+        <w:rPr>
+          <w:sz w:val="24"/>
+          <w:szCs w:val="24"/>
+          <w:lang w:val="fr-FR" w:bidi="fa-IR"/>
+        </w:rPr>
+        <w:t xml:space="preserve">entre autre, </w:t>
+      </w:r>
+      <w:r>
+        <w:rPr>
+          <w:sz w:val="24"/>
+          <w:szCs w:val="24"/>
+          <w:lang w:val="fr-FR" w:bidi="fa-IR"/>
+        </w:rPr>
+        <w:t xml:space="preserve">sur </w:t>
+      </w:r>
+      <w:r>
+        <w:rPr>
+          <w:sz w:val="24"/>
+          <w:szCs w:val="24"/>
+          <w:lang w:val="fr-FR" w:bidi="fa-IR"/>
+        </w:rPr>
+        <w:t>l’</w:t>
+      </w:r>
+      <w:r>
+        <w:rPr>
+          <w:sz w:val="24"/>
+          <w:szCs w:val="24"/>
+          <w:lang w:val="fr-FR" w:bidi="fa-IR"/>
+        </w:rPr>
+        <w:t>usage de trash</w:t>
+      </w:r>
+      <w:r>
+        <w:rPr>
+          <w:sz w:val="24"/>
+          <w:szCs w:val="24"/>
+          <w:lang w:val="fr-FR" w:bidi="fa-IR"/>
+        </w:rPr>
+        <w:t xml:space="preserve"> et les difficultés qu’il </w:t>
+      </w:r>
+      <w:r>
+        <w:rPr>
+          <w:sz w:val="24"/>
+          <w:szCs w:val="24"/>
+          <w:lang w:val="fr-FR" w:bidi="fa-IR"/>
+        </w:rPr>
+        <w:t xml:space="preserve">peut </w:t>
+      </w:r>
+      <w:r>
+        <w:rPr>
+          <w:sz w:val="24"/>
+          <w:szCs w:val="24"/>
+          <w:lang w:val="fr-FR" w:bidi="fa-IR"/>
+        </w:rPr>
+        <w:t>provoque</w:t>
+      </w:r>
+      <w:r>
+        <w:rPr>
+          <w:sz w:val="24"/>
+          <w:szCs w:val="24"/>
+          <w:lang w:val="fr-FR" w:bidi="fa-IR"/>
+        </w:rPr>
+        <w:t>r</w:t>
+      </w:r>
+      <w:r>
+        <w:rPr>
+          <w:sz w:val="24"/>
+          <w:szCs w:val="24"/>
+          <w:lang w:val="fr-FR" w:bidi="fa-IR"/>
+        </w:rPr>
+        <w:t xml:space="preserve"> </w:t>
+      </w:r>
+      <w:r>
+        <w:rPr>
+          <w:sz w:val="24"/>
+          <w:szCs w:val="24"/>
+          <w:lang w:val="fr-FR" w:bidi="fa-IR"/>
+        </w:rPr>
+        <w:t>dans la traduction</w:t>
+      </w:r>
+      <w:bookmarkStart w:id="0" w:name="_GoBack"/>
+      <w:bookmarkEnd w:id="0"/>
+      <w:r>
+        <w:rPr>
+          <w:sz w:val="24"/>
+          <w:szCs w:val="24"/>
+          <w:lang w:val="fr-FR" w:bidi="fa-IR"/>
+        </w:rPr>
+        <w:t xml:space="preserve">. </w:t>
+      </w:r>
+    </w:p>
+    <w:p>
+      <w:pPr>
+        <w:jc w:val="both"/>
+        <w:rPr>
+          <w:sz w:val="24"/>
+          <w:szCs w:val="24"/>
+          <w:lang w:val="fr-FR" w:bidi="fa-IR"/>
+        </w:rPr>
+      </w:pPr>
+      <w:r>
+        <w:rPr>
+          <w:sz w:val="24"/>
+          <w:szCs w:val="24"/>
+          <w:lang w:val="fr-FR" w:bidi="fa-IR"/>
+        </w:rPr>
+        <w:t xml:space="preserve">Afin de réaliser ce plan, j’aurais sans aucun doute besoin de la direction des professeurs compétents du département de la linguistique et </w:t>
+      </w:r>
+      <w:r>
+        <w:rPr>
+          <w:sz w:val="24"/>
+          <w:szCs w:val="24"/>
+          <w:lang w:val="fr-FR" w:bidi="fa-IR"/>
+        </w:rPr>
+        <w:t xml:space="preserve">de </w:t>
+      </w:r>
+      <w:r>
+        <w:rPr>
+          <w:sz w:val="24"/>
+          <w:szCs w:val="24"/>
+          <w:lang w:val="fr-FR" w:bidi="fa-IR"/>
+        </w:rPr>
+        <w:t xml:space="preserve">français de l’université Toronto. </w:t>
+      </w:r>
+      <w:r>
+        <w:rPr>
+          <w:sz w:val="24"/>
+          <w:szCs w:val="24"/>
+          <w:lang w:val="fr-FR" w:bidi="fa-IR"/>
+        </w:rPr>
+        <w:t xml:space="preserve">J’ai même eu quelques correspondances avec </w:t>
+      </w:r>
+      <w:r>
+        <w:rPr>
+          <w:sz w:val="24"/>
+          <w:szCs w:val="24"/>
+          <w:lang w:val="fr-FR" w:bidi="fa-IR"/>
+        </w:rPr>
+        <w:t>certains</w:t>
+      </w:r>
+      <w:r>
+        <w:rPr>
+          <w:sz w:val="24"/>
+          <w:szCs w:val="24"/>
+          <w:lang w:val="fr-FR" w:bidi="fa-IR"/>
+        </w:rPr>
+        <w:t xml:space="preserve"> professeurs et beaucoup profité de leur scientificité. Je serais également ravi si </w:t>
+      </w:r>
+      <w:r>
+        <w:rPr>
+          <w:sz w:val="24"/>
+          <w:szCs w:val="24"/>
+          <w:lang w:val="fr-FR" w:bidi="fa-IR"/>
+        </w:rPr>
+        <w:t xml:space="preserve">l’un d’entre eux, préférablement, </w:t>
+      </w:r>
+      <w:r>
+        <w:rPr>
+          <w:sz w:val="24"/>
+          <w:szCs w:val="24"/>
+          <w:lang w:val="fr-FR" w:bidi="fa-IR"/>
+        </w:rPr>
+        <w:t xml:space="preserve">Professeure </w:t>
+      </w:r>
+      <w:proofErr w:type="spellStart"/>
+      <w:r>
+        <w:rPr>
+          <w:sz w:val="24"/>
+          <w:szCs w:val="24"/>
+          <w:lang w:val="fr-FR" w:bidi="fa-IR"/>
+        </w:rPr>
+        <w:t>Moghaddam</w:t>
+      </w:r>
+      <w:proofErr w:type="spellEnd"/>
+      <w:r>
+        <w:rPr>
+          <w:sz w:val="24"/>
+          <w:szCs w:val="24"/>
+          <w:lang w:val="fr-FR" w:bidi="fa-IR"/>
+        </w:rPr>
+        <w:t xml:space="preserve"> sois disponible </w:t>
+      </w:r>
+      <w:r>
+        <w:rPr>
+          <w:sz w:val="24"/>
+          <w:szCs w:val="24"/>
+          <w:lang w:val="fr-FR" w:bidi="fa-IR"/>
+        </w:rPr>
+        <w:t>pour accepter de</w:t>
+      </w:r>
+      <w:r>
+        <w:rPr>
+          <w:sz w:val="24"/>
+          <w:szCs w:val="24"/>
+          <w:lang w:val="fr-FR" w:bidi="fa-IR"/>
+        </w:rPr>
+        <w:t xml:space="preserve"> diriger mon projet de recherche.</w:t>
+      </w:r>
+    </w:p>
+    <w:p>
+      <w:pPr>
+        <w:jc w:val="both"/>
+        <w:rPr>
+          <w:sz w:val="24"/>
+          <w:szCs w:val="24"/>
+          <w:lang w:val="fr-FR" w:bidi="fa-IR"/>
+        </w:rPr>
+      </w:pPr>
+    </w:p>
+    <w:p>
+      <w:pPr>
+        <w:jc w:val="both"/>
+        <w:rPr>
+          <w:sz w:val="24"/>
+          <w:szCs w:val="24"/>
+          <w:lang w:val="fr-FR" w:bidi="fa-IR"/>
         </w:rPr>
       </w:pPr>
     </w:p>

</xml_diff>